<commit_message>
Zavrsen rad sa opremom
</commit_message>
<xml_diff>
--- a/Rad sa opremom - Malina/Novo/UseCase i Dijagrami Aktivnosti/TekstualnaSprecifikacijaRadSaOpremom.docx
+++ b/Rad sa opremom - Malina/Novo/UseCase i Dijagrami Aktivnosti/TekstualnaSprecifikacijaRadSaOpremom.docx
@@ -502,31 +502,7 @@
               <w:rPr>
                 <w:rFonts w:ascii="Times New Roman" w:hAnsi="Times New Roman"/>
               </w:rPr>
-              <w:t xml:space="preserve">Sistem prikazuje </w:t>
-            </w:r>
-            <w:r>
-              <w:rPr>
-                <w:rFonts w:ascii="Times New Roman" w:hAnsi="Times New Roman"/>
-              </w:rPr>
-              <w:t xml:space="preserve">osnovne </w:t>
-            </w:r>
-            <w:r>
-              <w:rPr>
-                <w:rFonts w:ascii="Times New Roman" w:hAnsi="Times New Roman"/>
-              </w:rPr>
-              <w:t xml:space="preserve">podatke o </w:t>
-            </w:r>
-            <w:r>
-              <w:rPr>
-                <w:rFonts w:ascii="Times New Roman" w:hAnsi="Times New Roman"/>
-              </w:rPr>
-              <w:t>vrstama</w:t>
-            </w:r>
-            <w:r>
-              <w:rPr>
-                <w:rFonts w:ascii="Times New Roman" w:hAnsi="Times New Roman"/>
-              </w:rPr>
-              <w:t xml:space="preserve"> opreme.</w:t>
+              <w:t>Sistem prikazuje osnovne podatke o vrstama opreme.</w:t>
             </w:r>
           </w:p>
         </w:tc>
@@ -2298,7 +2274,7 @@
           <wp:inline distT="0" distB="0" distL="0" distR="0">
             <wp:extent cx="3321685" cy="5760720"/>
             <wp:effectExtent l="0" t="0" r="0" b="0"/>
-            <wp:docPr id="13" name="Picture 13"/>
+            <wp:docPr id="2" name="Picture 2"/>
             <wp:cNvGraphicFramePr>
               <a:graphicFrameLocks xmlns:a="http://schemas.openxmlformats.org/drawingml/2006/main" noChangeAspect="1"/>
             </wp:cNvGraphicFramePr>
@@ -2306,7 +2282,7 @@
               <a:graphicData uri="http://schemas.openxmlformats.org/drawingml/2006/picture">
                 <pic:pic xmlns:pic="http://schemas.openxmlformats.org/drawingml/2006/picture">
                   <pic:nvPicPr>
-                    <pic:cNvPr id="13" name="EvidentiranjeNarudzbiZaOpremuKluba.png"/>
+                    <pic:cNvPr id="2" name="EvidentiranjeNarudzbiZaOpremuKluba.png"/>
                     <pic:cNvPicPr/>
                   </pic:nvPicPr>
                   <pic:blipFill>
@@ -3806,7 +3782,7 @@
           <wp:inline distT="0" distB="0" distL="0" distR="0">
             <wp:extent cx="4682490" cy="5760720"/>
             <wp:effectExtent l="0" t="0" r="0" b="0"/>
-            <wp:docPr id="14" name="Picture 14"/>
+            <wp:docPr id="3" name="Picture 3"/>
             <wp:cNvGraphicFramePr>
               <a:graphicFrameLocks xmlns:a="http://schemas.openxmlformats.org/drawingml/2006/main" noChangeAspect="1"/>
             </wp:cNvGraphicFramePr>
@@ -3814,7 +3790,7 @@
               <a:graphicData uri="http://schemas.openxmlformats.org/drawingml/2006/picture">
                 <pic:pic xmlns:pic="http://schemas.openxmlformats.org/drawingml/2006/picture">
                   <pic:nvPicPr>
-                    <pic:cNvPr id="14" name="EvidentiranjeNarudzbiZaOpremuClana.png"/>
+                    <pic:cNvPr id="3" name="EvidentiranjeNarudzbiZaOpremuClana.png"/>
                     <pic:cNvPicPr/>
                   </pic:nvPicPr>
                   <pic:blipFill>
@@ -5027,7 +5003,7 @@
           <wp:inline distT="0" distB="0" distL="0" distR="0">
             <wp:extent cx="5213350" cy="5760720"/>
             <wp:effectExtent l="0" t="0" r="0" b="0"/>
-            <wp:docPr id="15" name="Picture 15"/>
+            <wp:docPr id="4" name="Picture 4"/>
             <wp:cNvGraphicFramePr>
               <a:graphicFrameLocks xmlns:a="http://schemas.openxmlformats.org/drawingml/2006/main" noChangeAspect="1"/>
             </wp:cNvGraphicFramePr>
@@ -5035,7 +5011,7 @@
               <a:graphicData uri="http://schemas.openxmlformats.org/drawingml/2006/picture">
                 <pic:pic xmlns:pic="http://schemas.openxmlformats.org/drawingml/2006/picture">
                   <pic:nvPicPr>
-                    <pic:cNvPr id="15" name="EvidentiranjeFakturaZaOpremuKluba.png"/>
+                    <pic:cNvPr id="4" name="EvidentiranjeFakturaZaOpremuKluba.png"/>
                     <pic:cNvPicPr/>
                   </pic:nvPicPr>
                   <pic:blipFill>
@@ -6421,6 +6397,7 @@
       <w:pPr>
         <w:jc w:val="center"/>
       </w:pPr>
+      <w:bookmarkStart w:id="0" w:name="_GoBack"/>
       <w:r>
         <w:rPr>
           <w:noProof/>
@@ -6431,7 +6408,7 @@
           <wp:inline distT="0" distB="0" distL="0" distR="0">
             <wp:extent cx="5300345" cy="5760720"/>
             <wp:effectExtent l="0" t="0" r="0" b="0"/>
-            <wp:docPr id="16" name="Picture 16"/>
+            <wp:docPr id="5" name="Picture 5"/>
             <wp:cNvGraphicFramePr>
               <a:graphicFrameLocks xmlns:a="http://schemas.openxmlformats.org/drawingml/2006/main" noChangeAspect="1"/>
             </wp:cNvGraphicFramePr>
@@ -6439,7 +6416,7 @@
               <a:graphicData uri="http://schemas.openxmlformats.org/drawingml/2006/picture">
                 <pic:pic xmlns:pic="http://schemas.openxmlformats.org/drawingml/2006/picture">
                   <pic:nvPicPr>
-                    <pic:cNvPr id="16" name="EvidentiranjeFakturaZaOpremuClana.png"/>
+                    <pic:cNvPr id="5" name="EvidentiranjeFakturaZaOpremuClana.png"/>
                     <pic:cNvPicPr/>
                   </pic:nvPicPr>
                   <pic:blipFill>
@@ -6469,6 +6446,7 @@
           </wp:inline>
         </w:drawing>
       </w:r>
+      <w:bookmarkEnd w:id="0"/>
       <w:r>
         <w:br w:type="page"/>
       </w:r>
@@ -7436,8 +7414,6 @@
           </wp:inline>
         </w:drawing>
       </w:r>
-      <w:bookmarkStart w:id="0" w:name="_GoBack"/>
-      <w:bookmarkEnd w:id="0"/>
     </w:p>
     <w:sectPr>
       <w:pgSz w:w="16838" w:h="11906" w:orient="landscape"/>

</xml_diff>